<commit_message>
Updating remove ignore and deliverables
</commit_message>
<xml_diff>
--- a/documents/Deliverables and Future Work.docx
+++ b/documents/Deliverables and Future Work.docx
@@ -33,6 +33,12 @@
     <w:p/>
     <w:p>
       <w:r>
+        <w:t>We did not use anything to collect user data, nor did we use any cloud infrastructures.</w:t>
+      </w:r>
+    </w:p>
+    <w:p/>
+    <w:p>
+      <w:r>
         <w:t>Research Question: How might Seattle-area students ages 8-11 achieve learning about local marine wildlife and how human pollution impacts them so that they can develop a sense of connection to the natural world through active learning?</w:t>
       </w:r>
     </w:p>
@@ -151,6 +157,11 @@
           <w:ilvl w:val="0"/>
           <w:numId w:val="1"/>
         </w:numPr>
+        <w:rPr>
+          <w:rStyle w:val="Hyperlink"/>
+          <w:color w:val="auto"/>
+          <w:u w:val="none"/>
+        </w:rPr>
       </w:pPr>
       <w:hyperlink r:id="rId11" w:history="1">
         <w:proofErr w:type="spellStart"/>
@@ -169,6 +180,21 @@
         </w:r>
       </w:hyperlink>
     </w:p>
+    <w:p>
+      <w:pPr>
+        <w:pStyle w:val="ListParagraph"/>
+        <w:numPr>
+          <w:ilvl w:val="0"/>
+          <w:numId w:val="1"/>
+        </w:numPr>
+      </w:pPr>
+      <w:r>
+        <w:rPr>
+          <w:rStyle w:val="Hyperlink"/>
+        </w:rPr>
+        <w:t>README</w:t>
+      </w:r>
+    </w:p>
     <w:p/>
     <w:p>
       <w:r>
@@ -210,7 +236,15 @@
         <w:t>Quiz Points:</w:t>
       </w:r>
       <w:r>
-        <w:t xml:space="preserve"> In order to incentivize users to pay attention, we want to implement a point system for when a user gets a quiz answer correct</w:t>
+        <w:t xml:space="preserve"> </w:t>
+      </w:r>
+      <w:proofErr w:type="gramStart"/>
+      <w:r>
+        <w:t>In order to</w:t>
+      </w:r>
+      <w:proofErr w:type="gramEnd"/>
+      <w:r>
+        <w:t xml:space="preserve"> incentivize users to pay attention, we want to implement a point system for when a user gets a quiz answer correct</w:t>
       </w:r>
     </w:p>
     <w:p>
@@ -372,6 +406,7 @@
         </w:numPr>
       </w:pPr>
       <w:r>
+        <w:lastRenderedPageBreak/>
         <w:t>UX Designer</w:t>
       </w:r>
       <w:r>

</xml_diff>